<commit_message>
Everything in one folder...
</commit_message>
<xml_diff>
--- a/GBFontsIssueRepro/Template_All.docx
+++ b/GBFontsIssueRepro/Template_All.docx
@@ -11,56 +11,65 @@
           <w:lang w:val="en-US"/>
         </w:rPr>
       </w:pPr>
+      <w:r>
+        <w:rPr>
+          <w:rFonts w:cs="Arial"/>
+          <w:sz w:val="96"/>
+          <w:szCs w:val="96"/>
+          <w:u w:val="single"/>
+          <w:lang w:val="en-US"/>
+        </w:rPr>
+        <w:t>Custom fonts:</w:t>
+      </w:r>
+      <w:r>
+        <w:rPr>
+          <w:rFonts w:cs="Arial"/>
+          <w:sz w:val="96"/>
+          <w:szCs w:val="96"/>
+          <w:u w:val="single"/>
+          <w:lang w:val="en-US"/>
+        </w:rPr>
+        <w:br/>
+      </w:r>
+      <w:proofErr w:type="spellStart"/>
+      <w:r>
+        <w:rPr>
+          <w:rFonts w:ascii="Aeonik Light" w:hAnsi="Aeonik Light"/>
+          <w:sz w:val="96"/>
+          <w:szCs w:val="96"/>
+          <w:lang w:val="en-US"/>
+        </w:rPr>
+        <w:t>Aeonik</w:t>
+      </w:r>
+      <w:proofErr w:type="spellEnd"/>
+      <w:r>
+        <w:rPr>
+          <w:rFonts w:ascii="Aeonik Light" w:hAnsi="Aeonik Light"/>
+          <w:sz w:val="96"/>
+          <w:szCs w:val="96"/>
+          <w:lang w:val="en-US"/>
+        </w:rPr>
+        <w:t xml:space="preserve"> Light</w:t>
+      </w:r>
+      <w:r>
+        <w:rPr>
+          <w:sz w:val="96"/>
+          <w:szCs w:val="96"/>
+          <w:lang w:val="en-US"/>
+        </w:rPr>
+        <w:t xml:space="preserve">, </w:t>
+      </w:r>
+      <w:r>
+        <w:rPr>
+          <w:rFonts w:asciiTheme="minorHAnsi" w:hAnsiTheme="minorHAnsi" w:cstheme="minorHAnsi"/>
+          <w:sz w:val="96"/>
+          <w:szCs w:val="96"/>
+          <w:lang w:val="en-US"/>
+        </w:rPr>
+        <w:t>Cali</w:t>
+      </w:r>
       <w:bookmarkStart w:id="0" w:name="_GoBack"/>
-      <w:r>
-        <w:rPr>
-          <w:rFonts w:cs="Arial"/>
-          <w:sz w:val="96"/>
-          <w:szCs w:val="96"/>
-          <w:u w:val="single"/>
-          <w:lang w:val="en-US"/>
-        </w:rPr>
-        <w:t>Custom fonts:</w:t>
-      </w:r>
-      <w:r>
-        <w:rPr>
-          <w:rFonts w:cs="Arial"/>
-          <w:sz w:val="96"/>
-          <w:szCs w:val="96"/>
-          <w:u w:val="single"/>
-          <w:lang w:val="en-US"/>
-        </w:rPr>
-        <w:br/>
-      </w:r>
       <w:bookmarkEnd w:id="0"/>
-      <w:proofErr w:type="spellStart"/>
-      <w:r>
-        <w:rPr>
-          <w:rFonts w:ascii="Aeonik Light" w:hAnsi="Aeonik Light"/>
-          <w:sz w:val="96"/>
-          <w:szCs w:val="96"/>
-          <w:lang w:val="en-US"/>
-        </w:rPr>
-        <w:t>Aeonik</w:t>
-      </w:r>
-      <w:proofErr w:type="spellEnd"/>
-      <w:r>
-        <w:rPr>
-          <w:rFonts w:ascii="Aeonik Light" w:hAnsi="Aeonik Light"/>
-          <w:sz w:val="96"/>
-          <w:szCs w:val="96"/>
-          <w:lang w:val="en-US"/>
-        </w:rPr>
-        <w:t xml:space="preserve"> Light</w:t>
-      </w:r>
-      <w:r>
-        <w:rPr>
-          <w:sz w:val="96"/>
-          <w:szCs w:val="96"/>
-          <w:lang w:val="en-US"/>
-        </w:rPr>
-        <w:t xml:space="preserve">, </w:t>
-      </w:r>
       <w:r>
         <w:rPr>
           <w:rFonts w:asciiTheme="minorHAnsi" w:hAnsiTheme="minorHAnsi" w:cstheme="minorHAnsi"/>
@@ -68,7 +77,7 @@
           <w:szCs w:val="96"/>
           <w:lang w:val="en-US"/>
         </w:rPr>
-        <w:t>Calibri</w:t>
+        <w:t>bri</w:t>
       </w:r>
       <w:r>
         <w:rPr>

</xml_diff>